<commit_message>
Mise à jour - 2022-05-21
</commit_message>
<xml_diff>
--- a/Francis Perron - Projet intégrateur.docx
+++ b/Francis Perron - Projet intégrateur.docx
@@ -373,7 +373,7 @@
       <w:r>
         <w:tab/>
       </w:r>
-      <w:hyperlink r:id="rId14" w:history="1">
+      <w:hyperlink w:history="1">
         <w:r>
           <w:rPr>
             <w:rStyle w:val="Lienhypertexte"/>
@@ -397,7 +397,7 @@
       <w:r>
         <w:tab/>
       </w:r>
-      <w:hyperlink r:id="rId15" w:history="1">
+      <w:hyperlink w:history="1">
         <w:r>
           <w:rPr>
             <w:rStyle w:val="Lienhypertexte"/>
@@ -3625,7 +3625,7 @@
 </file>
 
 <file path=customXml/itemProps1.xml><?xml version="1.0" encoding="utf-8"?>
-<ds:datastoreItem xmlns:ds="http://schemas.openxmlformats.org/officeDocument/2006/customXml" ds:itemID="{868321F7-7ABD-4A23-A0F6-A3C8E216FE99}">
+<ds:datastoreItem xmlns:ds="http://schemas.openxmlformats.org/officeDocument/2006/customXml" ds:itemID="{04BAFD2A-E3FC-4F00-80AC-08C71D0B3240}">
   <ds:schemaRefs>
     <ds:schemaRef ds:uri="http://schemas.openxmlformats.org/officeDocument/2006/bibliography"/>
   </ds:schemaRefs>

</xml_diff>

<commit_message>
Mise à jour - 2022-05-23
</commit_message>
<xml_diff>
--- a/Francis Perron - Projet intégrateur.docx
+++ b/Francis Perron - Projet intégrateur.docx
@@ -420,10 +420,37 @@
         <w:spacing w:line="276" w:lineRule="auto"/>
       </w:pPr>
       <w:r>
-        <w:t>Plusieurs éléments ont été ajoutés tel que des couleurs, des photos, des liens et une meilleure disposition des conteneurs dans le site.</w:t>
-      </w:r>
-      <w:r>
-        <w:t xml:space="preserve"> Le header est différent car il y a directement les liens vers mes autres sections au lieu de passer par un menu hamburger pour y avoir accès. J’ai changé la manière donc j’avais dimensionné mes conteneurs dans ma « </w:t>
+        <w:t>Plusieurs éléments ont été ajoutés tel</w:t>
+      </w:r>
+      <w:r>
+        <w:t>s</w:t>
+      </w:r>
+      <w:r>
+        <w:t xml:space="preserve"> que des couleurs, des photos, des liens et une meilleure disposition des conteneurs dans le site.</w:t>
+      </w:r>
+      <w:r>
+        <w:t xml:space="preserve"> Le </w:t>
+      </w:r>
+      <w:r>
+        <w:t>« </w:t>
+      </w:r>
+      <w:r>
+        <w:t>header</w:t>
+      </w:r>
+      <w:r>
+        <w:t> »</w:t>
+      </w:r>
+      <w:r>
+        <w:t xml:space="preserve"> est différent</w:t>
+      </w:r>
+      <w:r>
+        <w:t xml:space="preserve"> du « wireframe »</w:t>
+      </w:r>
+      <w:r>
+        <w:t>,</w:t>
+      </w:r>
+      <w:r>
+        <w:t xml:space="preserve"> car il y a directement les liens vers mes autres sections au lieu de passer par un menu hamburger pour y avoir accès. J’ai changé la manière donc j’avais dimensionné mes conteneurs dans ma « </w:t>
       </w:r>
       <w:proofErr w:type="spellStart"/>
       <w:r>
@@ -431,13 +458,360 @@
       </w:r>
       <w:proofErr w:type="spellEnd"/>
       <w:r>
-        <w:t xml:space="preserve"> section » partie du bas</w:t>
-      </w:r>
-      <w:r>
-        <w:t>, car ils n’étaient pas comme mon wireframe lors de la remise du TP2.</w:t>
+        <w:t xml:space="preserve"> section » parti du bas</w:t>
+      </w:r>
+      <w:r>
+        <w:t xml:space="preserve">, car ils n’étaient pas comme mon </w:t>
+      </w:r>
+      <w:r>
+        <w:t>« </w:t>
+      </w:r>
+      <w:r>
+        <w:t>wireframe</w:t>
+      </w:r>
+      <w:r>
+        <w:t> »</w:t>
+      </w:r>
+      <w:r>
+        <w:t xml:space="preserve"> lors de la remise du TP2.</w:t>
+      </w:r>
+      <w:r>
+        <w:t xml:space="preserve"> </w:t>
+      </w:r>
+      <w:r>
+        <w:t>L’ajout de styles d’écritures différents pour les titres et le texte est aussi une nouveauté dans mon projet intégrateur.</w:t>
+      </w:r>
+      <w:r>
+        <w:t xml:space="preserve"> </w:t>
+      </w:r>
+      <w:r>
+        <w:t>Bien</w:t>
+      </w:r>
+      <w:r>
+        <w:t xml:space="preserve"> que les secondes pages de mon site </w:t>
+      </w:r>
+      <w:r>
+        <w:t>n’aient</w:t>
+      </w:r>
+      <w:r>
+        <w:t xml:space="preserve"> pas de contenue, il y a tout de même une page pour informer qu’elles sont en développements.</w:t>
+      </w:r>
+    </w:p>
+    <w:p>
+      <w:pPr>
+        <w:spacing w:line="276" w:lineRule="auto"/>
+      </w:pPr>
+    </w:p>
+    <w:p>
+      <w:pPr>
+        <w:pStyle w:val="Titre1"/>
+      </w:pPr>
+      <w:r>
+        <w:t>Qu’auriez-vous fait</w:t>
+      </w:r>
+      <w:r>
+        <w:t xml:space="preserve"> de</w:t>
+      </w:r>
+      <w:r>
+        <w:t xml:space="preserve"> différent dans votre processus entre le début du cours (TP1) et la fin du cours (PI)?</w:t>
+      </w:r>
+    </w:p>
+    <w:p>
+      <w:r>
+        <w:t>Pour être franc</w:t>
+      </w:r>
+      <w:r>
+        <w:t>,</w:t>
+      </w:r>
+      <w:r>
+        <w:t xml:space="preserve"> je ne sais </w:t>
+      </w:r>
+      <w:r>
+        <w:t xml:space="preserve">pas vraiment </w:t>
+      </w:r>
+      <w:r>
+        <w:t>quoi répondre à cette question</w:t>
+      </w:r>
+      <w:r>
+        <w:t>. Je crois avoir divisé mon temps adéquatement dans ma session pour être en mesure de passer le cours. J’aurais probablement fait mieux si j’avais allégé ma session. Malgré plusieurs embuches, j’ai tout de même été capable de faire ce qu’il fallait pour atteindre mon objectif dans ce cours. Par contre, j’aurais peut-être dû poser plus de questions et envoyer plus de courriels pour m’aider davantage.</w:t>
+      </w:r>
+    </w:p>
+    <w:p/>
+    <w:p>
+      <w:pPr>
+        <w:pStyle w:val="Titre1"/>
+      </w:pPr>
+      <w:r>
+        <w:t>Qu’avez-vous appris au courant de la session?</w:t>
+      </w:r>
+    </w:p>
+    <w:p>
+      <w:r>
+        <w:t xml:space="preserve">J’ai appris le fonctionnement général d’un site internet. Du début de la conception jusqu’à son implémentation, j’ai appris qu’il faut toujours rendre le produit simple, accessible et utile pour ses usagers. Bien que je ne sois pas </w:t>
+      </w:r>
+      <w:r>
+        <w:t>encore familier avec les termes employés dans cette sphère de travail, je crois avoir retenu l’essentiel des informations. Pour être en mesure de livrer la marchandise efficacement à un client, une méthodologie de travail AGILE et beaucoup d’entrainement sont les clefs du succès.</w:t>
+      </w:r>
+      <w:r>
+        <w:t xml:space="preserve"> Plus la théorie est mise en pratique, plus les erreurs sont fréquentes</w:t>
+      </w:r>
+      <w:r>
+        <w:t xml:space="preserve"> donc </w:t>
+      </w:r>
+      <w:r>
+        <w:t>plus</w:t>
+      </w:r>
+      <w:r>
+        <w:t xml:space="preserve"> nos</w:t>
+      </w:r>
+      <w:r>
+        <w:t xml:space="preserve"> </w:t>
+      </w:r>
+      <w:r>
+        <w:lastRenderedPageBreak/>
+        <w:t>apprentissage</w:t>
+      </w:r>
+      <w:r>
+        <w:t>s</w:t>
+      </w:r>
+      <w:r>
+        <w:t xml:space="preserve"> en </w:t>
+      </w:r>
+      <w:r>
+        <w:t>tire</w:t>
+      </w:r>
+      <w:r>
+        <w:t>nt</w:t>
+      </w:r>
+      <w:r>
+        <w:t xml:space="preserve"> </w:t>
+      </w:r>
+      <w:r>
+        <w:t xml:space="preserve">des </w:t>
+      </w:r>
+      <w:r>
+        <w:t>avantages</w:t>
+      </w:r>
+      <w:r>
+        <w:t xml:space="preserve">. </w:t>
+      </w:r>
+      <w:r>
+        <w:t>Apprendre à travailler avec Visual Studio Code et GitHub m’on permis de mieux comprendre comment la conception d’un site internet pouvait être construit</w:t>
+      </w:r>
+      <w:r>
+        <w:t>e</w:t>
+      </w:r>
+      <w:r>
+        <w:t xml:space="preserve"> en équipe. La ressource principale pour m’aider en HTML est le site W3 </w:t>
+      </w:r>
+      <w:proofErr w:type="spellStart"/>
+      <w:r>
+        <w:t>S</w:t>
+      </w:r>
+      <w:r>
+        <w:t>chool</w:t>
+      </w:r>
+      <w:proofErr w:type="spellEnd"/>
+      <w:r>
+        <w:t xml:space="preserve">. Ce site est une ressource importante à </w:t>
+      </w:r>
+      <w:r>
+        <w:t>connaitre</w:t>
+      </w:r>
+      <w:r>
+        <w:t xml:space="preserve"> pour </w:t>
+      </w:r>
+      <w:r>
+        <w:t>l’information et la pratique seul.</w:t>
+      </w:r>
+      <w:r>
+        <w:t xml:space="preserve"> Une chose que j’ai appris</w:t>
+      </w:r>
+      <w:r>
+        <w:t>e</w:t>
+      </w:r>
+      <w:r>
+        <w:t xml:space="preserve"> et que je trouve très utile est la division des éléments d’une page par conteneur et sous-conteneur. Cette manière de concevoir un</w:t>
+      </w:r>
+      <w:r>
+        <w:t xml:space="preserve"> site</w:t>
+      </w:r>
+      <w:r>
+        <w:t xml:space="preserve"> est utile lors de la création du </w:t>
+      </w:r>
+      <w:r>
+        <w:t>« </w:t>
+      </w:r>
+      <w:r>
+        <w:t>wireframe</w:t>
+      </w:r>
+      <w:r>
+        <w:t> »</w:t>
+      </w:r>
+      <w:r>
+        <w:t xml:space="preserve"> et lors de la division du code dans </w:t>
+      </w:r>
+      <w:r>
+        <w:t>le</w:t>
+      </w:r>
+      <w:r>
+        <w:t xml:space="preserve"> programme.</w:t>
+      </w:r>
+      <w:r>
+        <w:t xml:space="preserve"> </w:t>
+      </w:r>
+    </w:p>
+    <w:p/>
+    <w:p>
+      <w:pPr>
+        <w:pStyle w:val="Titre1"/>
+      </w:pPr>
+      <w:r>
+        <w:t>Qu’avez-vous eu de la misère à apprendre au courant de la session?</w:t>
+      </w:r>
+    </w:p>
+    <w:p>
+      <w:r>
+        <w:t>Je crois que la plus grande difficulté que j’ai eu</w:t>
+      </w:r>
+      <w:r>
+        <w:t>e</w:t>
+      </w:r>
+      <w:r>
+        <w:t xml:space="preserve"> est </w:t>
+      </w:r>
+      <w:r>
+        <w:t>de retenir les façons dont le code est divisé entre le HTML et le CSS. La syntaxe des codes est parfois un problème</w:t>
+      </w:r>
+      <w:r>
+        <w:t>,</w:t>
+      </w:r>
+      <w:r>
+        <w:t xml:space="preserve"> car il existe plusieurs manières pour faire quelque chose (ex. </w:t>
+      </w:r>
+      <w:proofErr w:type="spellStart"/>
+      <w:r>
+        <w:t>flexbox</w:t>
+      </w:r>
+      <w:proofErr w:type="spellEnd"/>
+      <w:r>
+        <w:t xml:space="preserve"> ou </w:t>
+      </w:r>
+      <w:proofErr w:type="spellStart"/>
+      <w:r>
+        <w:t>grid</w:t>
+      </w:r>
+      <w:proofErr w:type="spellEnd"/>
+      <w:r>
+        <w:t xml:space="preserve">) et savoir lequel </w:t>
+      </w:r>
+      <w:r>
+        <w:t>fonctionne le</w:t>
+      </w:r>
+      <w:r>
+        <w:t xml:space="preserve"> </w:t>
+      </w:r>
+      <w:r>
+        <w:t xml:space="preserve">mieux </w:t>
+      </w:r>
+      <w:r>
+        <w:t xml:space="preserve">pour </w:t>
+      </w:r>
+      <w:r>
+        <w:t>arriver au résultat est difficile.</w:t>
+      </w:r>
+      <w:r>
+        <w:t xml:space="preserve"> </w:t>
+      </w:r>
+      <w:r>
+        <w:t>J’ai aussi eu de la misère à assimiler une bonne partie des éléments vu</w:t>
+      </w:r>
+      <w:r>
+        <w:t>s</w:t>
+      </w:r>
+      <w:r>
+        <w:t xml:space="preserve"> en classe. Je crois qu’il y avait trop de chose</w:t>
+      </w:r>
+      <w:r>
+        <w:t>s</w:t>
+      </w:r>
+      <w:r>
+        <w:t xml:space="preserve"> à voir en peu de temps</w:t>
       </w:r>
       <w:bookmarkStart w:id="0" w:name="_GoBack"/>
       <w:bookmarkEnd w:id="0"/>
+      <w:r>
+        <w:t>. C’est pourquoi il fallait que je repose des questions et que je fasse plusieurs recherches couteuses en temps pour m’aider.</w:t>
+      </w:r>
+      <w:r>
+        <w:t xml:space="preserve"> </w:t>
+      </w:r>
+    </w:p>
+    <w:p/>
+    <w:p>
+      <w:pPr>
+        <w:pStyle w:val="Titre1"/>
+      </w:pPr>
+      <w:r>
+        <w:t>Qu’est-ce que vous aimeriez apprendre prochainement en design web?</w:t>
+      </w:r>
+    </w:p>
+    <w:p>
+      <w:r>
+        <w:t xml:space="preserve">Ce que je désirerais apprendre est le perfectionnement de ce que nous avons déjà appris. Avec </w:t>
+      </w:r>
+      <w:r>
+        <w:t>l’aide de la</w:t>
+      </w:r>
+      <w:r>
+        <w:t xml:space="preserve"> pratique et des astuces de personnes compétentes dans le domaine, j’aimerais approfondir les manières de concevoir le code pour être plus rapide et efficace</w:t>
+      </w:r>
+      <w:r>
+        <w:t xml:space="preserve"> dans la conception</w:t>
+      </w:r>
+      <w:r>
+        <w:t>.</w:t>
+      </w:r>
+      <w:r>
+        <w:t xml:space="preserve"> </w:t>
+      </w:r>
+      <w:r>
+        <w:t xml:space="preserve">J’aimerais connaitre les méthodes les plus efficaces pour arriver à un résultat voulu. Par exemple, pourquoi </w:t>
+      </w:r>
+      <w:r>
+        <w:t xml:space="preserve">je </w:t>
+      </w:r>
+      <w:r>
+        <w:t xml:space="preserve">devrais </w:t>
+      </w:r>
+      <w:r>
+        <w:t>favoriser</w:t>
+      </w:r>
+      <w:r>
+        <w:t xml:space="preserve"> un </w:t>
+      </w:r>
+      <w:proofErr w:type="spellStart"/>
+      <w:r>
+        <w:t>flexbox</w:t>
+      </w:r>
+      <w:proofErr w:type="spellEnd"/>
+      <w:r>
+        <w:t xml:space="preserve"> dans une situation ou bien utiliser un </w:t>
+      </w:r>
+      <w:proofErr w:type="spellStart"/>
+      <w:r>
+        <w:t>grid</w:t>
+      </w:r>
+      <w:proofErr w:type="spellEnd"/>
+      <w:r>
+        <w:t xml:space="preserve"> dans une autre.</w:t>
+      </w:r>
+      <w:r>
+        <w:t xml:space="preserve"> </w:t>
+      </w:r>
+      <w:r>
+        <w:t>Je crois aussi qu’avec plus de pratique, j’apprendrais à mieux travailler.</w:t>
+      </w:r>
     </w:p>
     <w:sectPr>
       <w:type w:val="continuous"/>
@@ -3625,7 +3999,7 @@
 </file>
 
 <file path=customXml/itemProps1.xml><?xml version="1.0" encoding="utf-8"?>
-<ds:datastoreItem xmlns:ds="http://schemas.openxmlformats.org/officeDocument/2006/customXml" ds:itemID="{04BAFD2A-E3FC-4F00-80AC-08C71D0B3240}">
+<ds:datastoreItem xmlns:ds="http://schemas.openxmlformats.org/officeDocument/2006/customXml" ds:itemID="{2E3FE11D-83DD-4053-83DA-D569F1E77978}">
   <ds:schemaRefs>
     <ds:schemaRef ds:uri="http://schemas.openxmlformats.org/officeDocument/2006/bibliography"/>
   </ds:schemaRefs>

</xml_diff>